<commit_message>
Added speech outline 2
</commit_message>
<xml_diff>
--- a/SPCM212/Speech 2/SP21 Persuasive Library Research Assignment.docx
+++ b/SPCM212/Speech 2/SP21 Persuasive Library Research Assignment.docx
@@ -2238,6 +2238,7 @@
           <w:p>
             <w:pPr>
               <w:rPr>
+                <w:bCs/>
                 <w:sz w:val="22"/>
                 <w:szCs w:val="22"/>
               </w:rPr>
@@ -2249,7 +2250,31 @@
                 <w:szCs w:val="22"/>
               </w:rPr>
               <w:lastRenderedPageBreak/>
-              <w:t xml:space="preserve">Value to Speech &amp; Placement: </w:t>
+              <w:t>Value to Speech &amp; Placement:</w:t>
+            </w:r>
+            <w:r>
+              <w:rPr>
+                <w:b/>
+                <w:sz w:val="22"/>
+                <w:szCs w:val="22"/>
+              </w:rPr>
+              <w:t xml:space="preserve"> </w:t>
+            </w:r>
+            <w:r>
+              <w:rPr>
+                <w:b/>
+                <w:sz w:val="22"/>
+                <w:szCs w:val="22"/>
+              </w:rPr>
+              <w:t xml:space="preserve"> </w:t>
+            </w:r>
+            <w:r>
+              <w:rPr>
+                <w:bCs/>
+                <w:sz w:val="22"/>
+                <w:szCs w:val="22"/>
+              </w:rPr>
+              <w:t xml:space="preserve">This is a valuable source for my speech because it will provide me a real world application of artificial intelligence in medicine. Having a real-world example, such as Covid-19 will help build a connection with he audience. I will most likely use this source as some sort of attention grabber or  in the middle of my speech when I explain how AI is already being used. </w:t>
             </w:r>
           </w:p>
           <w:p>
@@ -2484,49 +2509,40 @@
                 <w:sz w:val="22"/>
                 <w:szCs w:val="22"/>
               </w:rPr>
-              <w:t xml:space="preserve">This is a credible source because it was written by two </w:t>
-            </w:r>
-            <w:proofErr w:type="gramStart"/>
-            <w:r>
+              <w:t>This is a credible source because it was written by two MD’s on the topic medical care.</w:t>
+            </w:r>
+          </w:p>
+          <w:p>
+            <w:pPr>
+              <w:rPr>
+                <w:sz w:val="22"/>
+                <w:szCs w:val="22"/>
+              </w:rPr>
+            </w:pPr>
+          </w:p>
+          <w:p>
+            <w:pPr>
               <w:rPr>
                 <w:bCs/>
                 <w:sz w:val="22"/>
                 <w:szCs w:val="22"/>
               </w:rPr>
-              <w:t>MD’s</w:t>
-            </w:r>
-            <w:proofErr w:type="gramEnd"/>
+            </w:pPr>
+            <w:r>
+              <w:rPr>
+                <w:b/>
+                <w:sz w:val="22"/>
+                <w:szCs w:val="22"/>
+              </w:rPr>
+              <w:t xml:space="preserve">Value to Speech &amp; Placement: </w:t>
+            </w:r>
             <w:r>
               <w:rPr>
                 <w:bCs/>
                 <w:sz w:val="22"/>
                 <w:szCs w:val="22"/>
               </w:rPr>
-              <w:t xml:space="preserve"> on the topic medical care.</w:t>
-            </w:r>
-          </w:p>
-          <w:p>
-            <w:pPr>
-              <w:rPr>
-                <w:sz w:val="22"/>
-                <w:szCs w:val="22"/>
-              </w:rPr>
-            </w:pPr>
-          </w:p>
-          <w:p>
-            <w:pPr>
-              <w:rPr>
-                <w:sz w:val="22"/>
-                <w:szCs w:val="22"/>
-              </w:rPr>
-            </w:pPr>
-            <w:r>
-              <w:rPr>
-                <w:b/>
-                <w:sz w:val="22"/>
-                <w:szCs w:val="22"/>
-              </w:rPr>
-              <w:t xml:space="preserve">Value to Speech &amp; Placement: </w:t>
+              <w:t xml:space="preserve">This source provides a look on artificial intelligence from the view of two MDs. This will be useful to show that professionals in the industry are advocating for artificial intelligence in medicine. This would go towards the end of my speech before my conclusion. Once I am able to explain my topic and proposal I would use this as some supporting material to show that other professionals want AI implemented. </w:t>
             </w:r>
           </w:p>
           <w:p>
@@ -2849,6 +2865,7 @@
           <w:p>
             <w:pPr>
               <w:rPr>
+                <w:bCs/>
                 <w:sz w:val="22"/>
                 <w:szCs w:val="22"/>
               </w:rPr>
@@ -2860,6 +2877,14 @@
                 <w:szCs w:val="22"/>
               </w:rPr>
               <w:t xml:space="preserve">Value to Speech &amp; Placement: </w:t>
+            </w:r>
+            <w:r>
+              <w:rPr>
+                <w:bCs/>
+                <w:sz w:val="22"/>
+                <w:szCs w:val="22"/>
+              </w:rPr>
+              <w:t xml:space="preserve">This source is full of useful information. I’m sure that I will be quoting from this source a few times throughout the speech. This source will probably find its way in the body of my speech when I am explaining any sort of technical terms. </w:t>
             </w:r>
           </w:p>
           <w:p>
@@ -3095,17 +3120,35 @@
           <w:p>
             <w:pPr>
               <w:rPr>
-                <w:sz w:val="22"/>
-                <w:szCs w:val="22"/>
-              </w:rPr>
-            </w:pPr>
-            <w:r>
-              <w:rPr>
-                <w:b/>
-                <w:sz w:val="22"/>
-                <w:szCs w:val="22"/>
-              </w:rPr>
+                <w:bCs/>
+                <w:sz w:val="22"/>
+                <w:szCs w:val="22"/>
+              </w:rPr>
+            </w:pPr>
+            <w:r>
+              <w:rPr>
+                <w:b/>
+                <w:sz w:val="22"/>
+                <w:szCs w:val="22"/>
+              </w:rPr>
+              <w:lastRenderedPageBreak/>
               <w:t xml:space="preserve">Value to Speech &amp; Placement: </w:t>
+            </w:r>
+            <w:r>
+              <w:rPr>
+                <w:bCs/>
+                <w:sz w:val="22"/>
+                <w:szCs w:val="22"/>
+              </w:rPr>
+              <w:t xml:space="preserve">This will be a very useful source as it gives the future possibilities of AI. This </w:t>
+            </w:r>
+            <w:r>
+              <w:rPr>
+                <w:bCs/>
+                <w:sz w:val="22"/>
+                <w:szCs w:val="22"/>
+              </w:rPr>
+              <w:t>will be at the beginning of the body of my speech where I am explaining the potential and great benefits of artificial intelligence. It may also be used in the intro and/or closer of the speech.</w:t>
             </w:r>
           </w:p>
           <w:p>
@@ -3150,6 +3193,7 @@
                 <w:sz w:val="22"/>
                 <w:szCs w:val="22"/>
               </w:rPr>
+              <w:lastRenderedPageBreak/>
               <w:t xml:space="preserve">Source </w:t>
             </w:r>
             <w:r>
@@ -3366,67 +3410,58 @@
                 <w:sz w:val="22"/>
                 <w:szCs w:val="22"/>
               </w:rPr>
-              <w:t xml:space="preserve">This is a credible source as it provides a non-biased response to possible down sides </w:t>
-            </w:r>
-            <w:proofErr w:type="gramStart"/>
+              <w:t xml:space="preserve">This is a credible source as it provides a non-biased response to possible down sides of  the topic. Benoit </w:t>
+            </w:r>
+            <w:proofErr w:type="spellStart"/>
             <w:r>
               <w:rPr>
                 <w:bCs/>
                 <w:sz w:val="22"/>
                 <w:szCs w:val="22"/>
               </w:rPr>
-              <w:t>of  the</w:t>
-            </w:r>
-            <w:proofErr w:type="gramEnd"/>
+              <w:t>Gallix</w:t>
+            </w:r>
+            <w:proofErr w:type="spellEnd"/>
             <w:r>
               <w:rPr>
                 <w:bCs/>
                 <w:sz w:val="22"/>
                 <w:szCs w:val="22"/>
               </w:rPr>
-              <w:t xml:space="preserve"> topic. Benoit </w:t>
-            </w:r>
-            <w:proofErr w:type="spellStart"/>
-            <w:r>
+              <w:t xml:space="preserve"> is also an MD with a PhD in computer science. Jaron Chong has a PhD in radiology as well. The article was also written recently in 2019</w:t>
+            </w:r>
+          </w:p>
+          <w:p>
+            <w:pPr>
+              <w:rPr>
+                <w:sz w:val="22"/>
+                <w:szCs w:val="22"/>
+              </w:rPr>
+            </w:pPr>
+          </w:p>
+          <w:p>
+            <w:pPr>
               <w:rPr>
                 <w:bCs/>
                 <w:sz w:val="22"/>
                 <w:szCs w:val="22"/>
               </w:rPr>
-              <w:t>Gallix</w:t>
-            </w:r>
-            <w:proofErr w:type="spellEnd"/>
+            </w:pPr>
+            <w:r>
+              <w:rPr>
+                <w:b/>
+                <w:sz w:val="22"/>
+                <w:szCs w:val="22"/>
+              </w:rPr>
+              <w:t xml:space="preserve">Value to Speech &amp; Placement: </w:t>
+            </w:r>
             <w:r>
               <w:rPr>
                 <w:bCs/>
                 <w:sz w:val="22"/>
                 <w:szCs w:val="22"/>
               </w:rPr>
-              <w:t xml:space="preserve"> is also an MD with a PhD in computer science. Jaron Chong has a PhD in radiology as well. The article was also written recently in 2019</w:t>
-            </w:r>
-          </w:p>
-          <w:p>
-            <w:pPr>
-              <w:rPr>
-                <w:sz w:val="22"/>
-                <w:szCs w:val="22"/>
-              </w:rPr>
-            </w:pPr>
-          </w:p>
-          <w:p>
-            <w:pPr>
-              <w:rPr>
-                <w:sz w:val="22"/>
-                <w:szCs w:val="22"/>
-              </w:rPr>
-            </w:pPr>
-            <w:r>
-              <w:rPr>
-                <w:b/>
-                <w:sz w:val="22"/>
-                <w:szCs w:val="22"/>
-              </w:rPr>
-              <w:t xml:space="preserve">Value to Speech &amp; Placement: </w:t>
+              <w:t xml:space="preserve"> This is an extremely important source as it provides counter arguments to my thesis. I will use this source in the section of my speech where I explain the counter arguments to my position. This source also gives the point of view of industry experts who have experienced the effects of artificial intelligence first hand. </w:t>
             </w:r>
           </w:p>
           <w:p>
@@ -3995,11 +4030,6 @@
     <w:lsdException w:name="Book Title" w:uiPriority="33" w:qFormat="1"/>
     <w:lsdException w:name="Bibliography" w:semiHidden="1" w:uiPriority="37" w:unhideWhenUsed="1"/>
     <w:lsdException w:name="TOC Heading" w:semiHidden="1" w:uiPriority="39" w:unhideWhenUsed="1" w:qFormat="1"/>
-    <w:lsdException w:name="Plain Table 5" w:semiHidden="1" w:unhideWhenUsed="1"/>
-    <w:lsdException w:name="Grid Table Light" w:semiHidden="1" w:unhideWhenUsed="1"/>
-    <w:lsdException w:name="Grid Table 1 Light" w:semiHidden="1" w:unhideWhenUsed="1"/>
-    <w:lsdException w:name="Grid Table 2" w:semiHidden="1" w:unhideWhenUsed="1"/>
-    <w:lsdException w:name="Grid Table 3" w:semiHidden="1" w:unhideWhenUsed="1"/>
     <w:lsdException w:name="Grid Table 4" w:uiPriority="49"/>
     <w:lsdException w:name="Grid Table 5 Dark" w:uiPriority="50"/>
     <w:lsdException w:name="Grid Table 6 Colorful" w:uiPriority="51"/>

</xml_diff>